<commit_message>
One more update for sprint 5
</commit_message>
<xml_diff>
--- a/docs/progress/progressSprint5.docx
+++ b/docs/progress/progressSprint5.docx
@@ -628,23 +628,7 @@
           <w:sz w:val="24"/>
           <w:szCs w:val="24"/>
         </w:rPr>
-        <w:t xml:space="preserve">Bola vytvorená aj dokumentácia s opisom implementovaných scenárov. Okrem tejto dokumentácie sme </w:t>
-      </w:r>
-      <w:r>
-        <w:rPr>
-          <w:rFonts w:ascii="Times New Roman" w:hAnsi="Times New Roman" w:cs="Times New Roman"/>
-          <w:sz w:val="24"/>
-          <w:szCs w:val="24"/>
-        </w:rPr>
-        <w:t>vy</w:t>
-      </w:r>
-      <w:r>
-        <w:rPr>
-          <w:rFonts w:ascii="Times New Roman" w:hAnsi="Times New Roman" w:cs="Times New Roman"/>
-          <w:sz w:val="24"/>
-          <w:szCs w:val="24"/>
-        </w:rPr>
-        <w:t xml:space="preserve">pracovali aj </w:t>
+        <w:t xml:space="preserve">Bola vytvorená aj dokumentácia s opisom implementovaných scenárov. Okrem tejto dokumentácie sme vypracovali aj </w:t>
       </w:r>
       <w:proofErr w:type="spellStart"/>
       <w:r>
@@ -730,8 +714,8 @@
           <w:noProof/>
         </w:rPr>
         <w:drawing>
-          <wp:inline distT="0" distB="0" distL="0" distR="0" wp14:anchorId="15EE41EE" wp14:editId="0D697684">
-            <wp:extent cx="5760720" cy="3771900"/>
+          <wp:inline distT="0" distB="0" distL="0" distR="0" wp14:anchorId="79950E72" wp14:editId="4559FB0D">
+            <wp:extent cx="5760720" cy="3642360"/>
             <wp:effectExtent l="0" t="0" r="0" b="0"/>
             <wp:docPr id="3" name="Obrázok 3"/>
             <wp:cNvGraphicFramePr>
@@ -762,7 +746,7 @@
                   <pic:spPr bwMode="auto">
                     <a:xfrm>
                       <a:off x="0" y="0"/>
-                      <a:ext cx="5760720" cy="3771900"/>
+                      <a:ext cx="5760720" cy="3642360"/>
                     </a:xfrm>
                     <a:prstGeom prst="rect">
                       <a:avLst/>
@@ -828,6 +812,7 @@
         <w:t>5</w:t>
       </w:r>
     </w:p>
+    <w:p/>
     <w:p>
       <w:pPr>
         <w:spacing w:line="360" w:lineRule="auto"/>
@@ -4032,7 +4017,7 @@
                 <w:rFonts w:cstheme="minorHAnsi"/>
                 <w:lang w:val="sk-SK"/>
               </w:rPr>
-              <w:t>rozpracované</w:t>
+              <w:t>dokončené</w:t>
             </w:r>
           </w:p>
         </w:tc>
@@ -4229,7 +4214,7 @@
                 <w:rFonts w:cstheme="minorHAnsi"/>
                 <w:lang w:val="sk-SK"/>
               </w:rPr>
-              <w:t>nezačaté</w:t>
+              <w:t>dokončené</w:t>
             </w:r>
           </w:p>
         </w:tc>
@@ -4611,9 +4596,9 @@
           <w:noProof/>
         </w:rPr>
         <w:drawing>
-          <wp:inline distT="0" distB="0" distL="0" distR="0" wp14:anchorId="2A0CDFD9" wp14:editId="531928CF">
-            <wp:extent cx="5753100" cy="3733800"/>
-            <wp:effectExtent l="0" t="0" r="0" b="0"/>
+          <wp:inline distT="0" distB="0" distL="0" distR="0" wp14:anchorId="425CDDDF" wp14:editId="297E23CF">
+            <wp:extent cx="5760720" cy="3764280"/>
+            <wp:effectExtent l="0" t="0" r="0" b="7620"/>
             <wp:docPr id="1" name="Obrázok 1"/>
             <wp:cNvGraphicFramePr>
               <a:graphicFrameLocks xmlns:a="http://schemas.openxmlformats.org/drawingml/2006/main" noChangeAspect="1"/>
@@ -4643,7 +4628,7 @@
                   <pic:spPr bwMode="auto">
                     <a:xfrm>
                       <a:off x="0" y="0"/>
-                      <a:ext cx="5753100" cy="3733800"/>
+                      <a:ext cx="5760720" cy="3764280"/>
                     </a:xfrm>
                     <a:prstGeom prst="rect">
                       <a:avLst/>

</xml_diff>